<commit_message>
Little word document progress
</commit_message>
<xml_diff>
--- a/majorProject/Terminology.docx
+++ b/majorProject/Terminology.docx
@@ -1195,6 +1195,34 @@
           <w:rFonts w:ascii="Arial" w:hAnsi="Arial" w:cs="Arial"/>
         </w:rPr>
         <w:t>, CEO and co-founder of Stack Overflow</w:t>
+      </w:r>
+    </w:p>
+    <w:p>
+      <w:pPr>
+        <w:rPr>
+          <w:rFonts w:ascii="Arial" w:hAnsi="Arial" w:cs="Arial"/>
+        </w:rPr>
+      </w:pPr>
+      <w:r>
+        <w:rPr>
+          <w:rFonts w:ascii="Arial" w:hAnsi="Arial" w:cs="Arial"/>
+        </w:rPr>
+        <w:br w:type="page"/>
+      </w:r>
+    </w:p>
+    <w:p>
+      <w:pPr>
+        <w:pStyle w:val="NoSpacing"/>
+        <w:rPr>
+          <w:rFonts w:ascii="Arial" w:hAnsi="Arial" w:cs="Arial"/>
+        </w:rPr>
+      </w:pPr>
+      <w:r>
+        <w:rPr>
+          <w:rFonts w:ascii="Arial" w:hAnsi="Arial" w:cs="Arial"/>
+        </w:rPr>
+        <w:lastRenderedPageBreak/>
+        <w:t>What is Node.js?</w:t>
       </w:r>
       <w:bookmarkStart w:id="0" w:name="_GoBack"/>
       <w:bookmarkEnd w:id="0"/>

</xml_diff>